<commit_message>
gespreksverslag + hernieuwde opdracht
</commit_message>
<xml_diff>
--- a/1C. Hernieuwde opdracht/Hernieuwde opdracht.docx
+++ b/1C. Hernieuwde opdracht/Hernieuwde opdracht.docx
@@ -272,7 +272,7 @@
               </mc:Choice>
               <mc:Fallback>
                 <w:pict>
-                  <v:group w14:anchorId="6D6DCC05" id="Groep 149" o:spid="_x0000_s1026" style="position:absolute;margin-left:0;margin-top:0;width:8in;height:95.7pt;z-index:251662336;mso-width-percent:941;mso-height-percent:121;mso-top-percent:23;mso-position-horizontal:center;mso-position-horizontal-relative:page;mso-position-vertical-relative:page;mso-width-percent:941;mso-height-percent:121;mso-top-percent:23" coordorigin="" coordsize="73152,12161" o:gfxdata="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">
+                  <v:group w14:anchorId="5E5F3AF5" id="Groep 149" o:spid="_x0000_s1026" style="position:absolute;margin-left:0;margin-top:0;width:8in;height:95.7pt;z-index:251662336;mso-width-percent:941;mso-height-percent:121;mso-top-percent:23;mso-position-horizontal:center;mso-position-horizontal-relative:page;mso-position-vertical-relative:page;mso-width-percent:941;mso-height-percent:121;mso-top-percent:23" coordorigin="" coordsize="73152,12161" o:gfxdata="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">
                     <v:shape id="Rechthoek 51" o:spid="_x0000_s1027" style="position:absolute;width:73152;height:11303;visibility:visible;mso-wrap-style:square;v-text-anchor:middle" coordsize="7312660,1129665" o:gfxdata="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" path="m,l7312660,r,1129665l3619500,733425,,1091565,,xe" fillcolor="#4f81bd [3204]" stroked="f" strokeweight="2pt">
                       <v:path arrowok="t" o:connecttype="custom" o:connectlocs="0,0;7315200,0;7315200,1130373;3620757,733885;0,1092249;0,0" o:connectangles="0,0,0,0,0,0"/>
                     </v:shape>
@@ -361,6 +361,7 @@
                                   <w:dataBinding w:prefixMappings="xmlns:ns0='http://purl.org/dc/elements/1.1/' xmlns:ns1='http://schemas.openxmlformats.org/package/2006/metadata/core-properties' " w:xpath="/ns1:coreProperties[1]/ns0:creator[1]" w:storeItemID="{6C3C8BC8-F283-45AE-878A-BAB7291924A1}"/>
                                   <w:text/>
                                 </w:sdtPr>
+                                <w:sdtEndPr/>
                                 <w:sdtContent>
                                   <w:p>
                                     <w:pPr>
@@ -407,6 +408,7 @@
                                     <w:dataBinding w:prefixMappings="xmlns:ns0='http://schemas.microsoft.com/office/2006/coverPageProps' " w:xpath="/ns0:CoverPageProperties[1]/ns0:CompanyEmail[1]" w:storeItemID="{55AF091B-3C7A-41E3-B477-F2FDAA23CFDA}"/>
                                     <w:text/>
                                   </w:sdtPr>
+                                  <w:sdtEndPr/>
                                   <w:sdtContent>
                                     <w:r>
                                       <w:rPr>
@@ -622,6 +624,7 @@
                                   <w:dataBinding w:prefixMappings="xmlns:ns0='http://schemas.microsoft.com/office/2006/coverPageProps' " w:xpath="/ns0:CoverPageProperties[1]/ns0:Abstract[1]" w:storeItemID="{55AF091B-3C7A-41E3-B477-F2FDAA23CFDA}"/>
                                   <w:text w:multiLine="1"/>
                                 </w:sdtPr>
+                                <w:sdtEndPr/>
                                 <w:sdtContent>
                                   <w:p>
                                     <w:pPr>
@@ -639,7 +642,16 @@
                                         <w:sz w:val="20"/>
                                         <w:szCs w:val="20"/>
                                       </w:rPr>
-                                      <w:t>Jorrit Meeuwissen</w:t>
+                                      <w:t xml:space="preserve">Jorrit </w:t>
+                                    </w:r>
+                                    <w:proofErr w:type="gramStart"/>
+                                    <w:r>
+                                      <w:rPr>
+                                        <w:color w:val="595959" w:themeColor="text1" w:themeTint="A6"/>
+                                        <w:sz w:val="20"/>
+                                        <w:szCs w:val="20"/>
+                                      </w:rPr>
+                                      <w:t>Meeuwissen</w:t>
                                     </w:r>
                                     <w:r>
                                       <w:rPr>
@@ -648,7 +660,16 @@
                                         <w:szCs w:val="20"/>
                                       </w:rPr>
                                       <w:br/>
-                                      <w:t xml:space="preserve">  Teun Aarts</w:t>
+                                      <w:t xml:space="preserve">  </w:t>
+                                    </w:r>
+                                    <w:proofErr w:type="gramEnd"/>
+                                    <w:r>
+                                      <w:rPr>
+                                        <w:color w:val="595959" w:themeColor="text1" w:themeTint="A6"/>
+                                        <w:sz w:val="20"/>
+                                        <w:szCs w:val="20"/>
+                                      </w:rPr>
+                                      <w:t>Teun Aarts</w:t>
                                     </w:r>
                                     <w:r>
                                       <w:rPr>
@@ -753,7 +774,16 @@
                                   <w:sz w:val="20"/>
                                   <w:szCs w:val="20"/>
                                 </w:rPr>
-                                <w:t>Jorrit Meeuwissen</w:t>
+                                <w:t xml:space="preserve">Jorrit </w:t>
+                              </w:r>
+                              <w:proofErr w:type="gramStart"/>
+                              <w:r>
+                                <w:rPr>
+                                  <w:color w:val="595959" w:themeColor="text1" w:themeTint="A6"/>
+                                  <w:sz w:val="20"/>
+                                  <w:szCs w:val="20"/>
+                                </w:rPr>
+                                <w:t>Meeuwissen</w:t>
                               </w:r>
                               <w:r>
                                 <w:rPr>
@@ -762,7 +792,16 @@
                                   <w:szCs w:val="20"/>
                                 </w:rPr>
                                 <w:br/>
-                                <w:t xml:space="preserve">  Teun Aarts</w:t>
+                                <w:t xml:space="preserve">  </w:t>
+                              </w:r>
+                              <w:proofErr w:type="gramEnd"/>
+                              <w:r>
+                                <w:rPr>
+                                  <w:color w:val="595959" w:themeColor="text1" w:themeTint="A6"/>
+                                  <w:sz w:val="20"/>
+                                  <w:szCs w:val="20"/>
+                                </w:rPr>
+                                <w:t>Teun Aarts</w:t>
                               </w:r>
                               <w:r>
                                 <w:rPr>
@@ -918,6 +957,7 @@
                                   <w:dataBinding w:prefixMappings="xmlns:ns0='http://purl.org/dc/elements/1.1/' xmlns:ns1='http://schemas.openxmlformats.org/package/2006/metadata/core-properties' " w:xpath="/ns1:coreProperties[1]/ns0:subject[1]" w:storeItemID="{6C3C8BC8-F283-45AE-878A-BAB7291924A1}"/>
                                   <w:text/>
                                 </w:sdtPr>
+                                <w:sdtEndPr/>
                                 <w:sdtContent>
                                   <w:p>
                                     <w:pPr>
@@ -929,13 +969,23 @@
                                         <w:szCs w:val="36"/>
                                       </w:rPr>
                                     </w:pPr>
+                                    <w:proofErr w:type="spellStart"/>
                                     <w:r>
                                       <w:rPr>
                                         <w:color w:val="404040" w:themeColor="text1" w:themeTint="BF"/>
                                         <w:sz w:val="36"/>
                                         <w:szCs w:val="36"/>
                                       </w:rPr>
-                                      <w:t>Barroc IT</w:t>
+                                      <w:t>Barroc</w:t>
+                                    </w:r>
+                                    <w:proofErr w:type="spellEnd"/>
+                                    <w:r>
+                                      <w:rPr>
+                                        <w:color w:val="404040" w:themeColor="text1" w:themeTint="BF"/>
+                                        <w:sz w:val="36"/>
+                                        <w:szCs w:val="36"/>
+                                      </w:rPr>
+                                      <w:t xml:space="preserve"> IT</w:t>
                                     </w:r>
                                   </w:p>
                                 </w:sdtContent>
@@ -1030,13 +1080,23 @@
                                   <w:szCs w:val="36"/>
                                 </w:rPr>
                               </w:pPr>
+                              <w:proofErr w:type="spellStart"/>
                               <w:r>
                                 <w:rPr>
                                   <w:color w:val="404040" w:themeColor="text1" w:themeTint="BF"/>
                                   <w:sz w:val="36"/>
                                   <w:szCs w:val="36"/>
                                 </w:rPr>
-                                <w:t>Barroc IT</w:t>
+                                <w:t>Barroc</w:t>
+                              </w:r>
+                              <w:proofErr w:type="spellEnd"/>
+                              <w:r>
+                                <w:rPr>
+                                  <w:color w:val="404040" w:themeColor="text1" w:themeTint="BF"/>
+                                  <w:sz w:val="36"/>
+                                  <w:szCs w:val="36"/>
+                                </w:rPr>
+                                <w:t xml:space="preserve"> IT</w:t>
                               </w:r>
                             </w:p>
                           </w:sdtContent>
@@ -1065,8 +1125,6 @@
             <w:br w:type="page"/>
           </w:r>
         </w:p>
-        <w:bookmarkStart w:id="0" w:name="_GoBack" w:displacedByCustomXml="next"/>
-        <w:bookmarkEnd w:id="0" w:displacedByCustomXml="next"/>
       </w:sdtContent>
     </w:sdt>
     <w:p>
@@ -1082,15 +1140,37 @@
         <w:rPr>
           <w:rFonts w:ascii="Arial" w:hAnsi="Arial" w:cs="Arial"/>
           <w:b/>
-        </w:rPr>
-      </w:pPr>
+          <w:lang w:val="en-US"/>
+        </w:rPr>
+      </w:pPr>
+      <w:proofErr w:type="spellStart"/>
       <w:r>
         <w:rPr>
           <w:rFonts w:ascii="Arial" w:hAnsi="Arial" w:cs="Arial"/>
           <w:b/>
-        </w:rPr>
-        <w:t>Hernieuwde opdracht</w:t>
-      </w:r>
+          <w:lang w:val="en-US"/>
+        </w:rPr>
+        <w:t>Hernieuwde</w:t>
+      </w:r>
+      <w:proofErr w:type="spellEnd"/>
+      <w:r>
+        <w:rPr>
+          <w:rFonts w:ascii="Arial" w:hAnsi="Arial" w:cs="Arial"/>
+          <w:b/>
+          <w:lang w:val="en-US"/>
+        </w:rPr>
+        <w:t xml:space="preserve"> </w:t>
+      </w:r>
+      <w:proofErr w:type="spellStart"/>
+      <w:r>
+        <w:rPr>
+          <w:rFonts w:ascii="Arial" w:hAnsi="Arial" w:cs="Arial"/>
+          <w:b/>
+          <w:lang w:val="en-US"/>
+        </w:rPr>
+        <w:t>opdracht</w:t>
+      </w:r>
+      <w:proofErr w:type="spellEnd"/>
     </w:p>
     <w:p>
       <w:pPr>
@@ -1098,6 +1178,7 @@
         <w:rPr>
           <w:rFonts w:ascii="Arial" w:hAnsi="Arial" w:cs="Arial"/>
           <w:b/>
+          <w:lang w:val="en-US"/>
         </w:rPr>
       </w:pPr>
     </w:p>
@@ -1107,6 +1188,7 @@
         <w:rPr>
           <w:rFonts w:ascii="Arial" w:hAnsi="Arial" w:cs="Arial"/>
           <w:b/>
+          <w:lang w:val="en-US"/>
         </w:rPr>
       </w:pPr>
     </w:p>
@@ -1116,135 +1198,154 @@
         <w:rPr>
           <w:rFonts w:ascii="Arial" w:hAnsi="Arial" w:cs="Arial"/>
           <w:u w:val="single"/>
+          <w:lang w:val="en-US"/>
         </w:rPr>
       </w:pPr>
       <w:r>
         <w:rPr>
           <w:rFonts w:ascii="Arial" w:hAnsi="Arial" w:cs="Arial"/>
           <w:u w:val="single"/>
-        </w:rPr>
-        <w:t>Huidige situatie:</w:t>
+          <w:lang w:val="en-US"/>
+        </w:rPr>
+        <w:t>Current situation:</w:t>
       </w:r>
     </w:p>
     <w:p>
       <w:pPr>
         <w:rPr>
           <w:rFonts w:ascii="Arial" w:hAnsi="Arial" w:cs="Arial"/>
-        </w:rPr>
-      </w:pPr>
-      <w:r>
-        <w:rPr>
-          <w:rFonts w:ascii="Arial" w:hAnsi="Arial" w:cs="Arial"/>
+          <w:lang w:val="en-US"/>
+        </w:rPr>
+      </w:pPr>
+      <w:proofErr w:type="spellStart"/>
+      <w:r>
+        <w:rPr>
+          <w:rFonts w:ascii="Arial" w:hAnsi="Arial" w:cs="Arial"/>
+          <w:lang w:val="en-US"/>
         </w:rPr>
         <w:t>Ba</w:t>
       </w:r>
       <w:r>
         <w:rPr>
           <w:rFonts w:ascii="Arial" w:hAnsi="Arial" w:cs="Arial"/>
+          <w:lang w:val="en-US"/>
         </w:rPr>
         <w:t>r</w:t>
       </w:r>
       <w:r>
         <w:rPr>
           <w:rFonts w:ascii="Arial" w:hAnsi="Arial" w:cs="Arial"/>
-        </w:rPr>
-        <w:t xml:space="preserve">roc-IT is een bedrijf dat drie onafhankelijke afdelingen heeft. De afdelingen zijn: financiën, verkoop en ontwikkeling. Iedere afdeling houdt een eigen administratie bij, waardoor ze niet van elkaar weten hoever het staat met een project of klant. </w:t>
+          <w:lang w:val="en-US"/>
+        </w:rPr>
+        <w:t>roc</w:t>
+      </w:r>
+      <w:proofErr w:type="spellEnd"/>
+      <w:r>
+        <w:rPr>
+          <w:rFonts w:ascii="Arial" w:hAnsi="Arial" w:cs="Arial"/>
+          <w:lang w:val="en-US"/>
+        </w:rPr>
+        <w:t>-IT is a com</w:t>
+      </w:r>
+      <w:r>
+        <w:rPr>
+          <w:rFonts w:ascii="Arial" w:hAnsi="Arial" w:cs="Arial"/>
+          <w:lang w:val="en-US"/>
+        </w:rPr>
+        <w:t>pany that has three independent department</w:t>
+      </w:r>
+      <w:r>
+        <w:rPr>
+          <w:rFonts w:ascii="Arial" w:hAnsi="Arial" w:cs="Arial"/>
+          <w:lang w:val="en-US"/>
+        </w:rPr>
+        <w:t xml:space="preserve">s. </w:t>
+      </w:r>
+      <w:r>
+        <w:rPr>
+          <w:rFonts w:ascii="Arial" w:hAnsi="Arial" w:cs="Arial"/>
+          <w:lang w:val="en-US"/>
+        </w:rPr>
+        <w:t xml:space="preserve">The </w:t>
+      </w:r>
+      <w:proofErr w:type="spellStart"/>
+      <w:r>
+        <w:rPr>
+          <w:rFonts w:ascii="Arial" w:hAnsi="Arial" w:cs="Arial"/>
+          <w:lang w:val="en-US"/>
+        </w:rPr>
+        <w:t>departement</w:t>
+      </w:r>
+      <w:proofErr w:type="spellEnd"/>
+      <w:r>
+        <w:rPr>
+          <w:rFonts w:ascii="Arial" w:hAnsi="Arial" w:cs="Arial"/>
+          <w:lang w:val="en-US"/>
+        </w:rPr>
+        <w:t xml:space="preserve"> are:</w:t>
       </w:r>
     </w:p>
     <w:p>
       <w:pPr>
         <w:rPr>
           <w:rFonts w:ascii="Arial" w:hAnsi="Arial" w:cs="Arial"/>
-        </w:rPr>
-      </w:pPr>
+          <w:lang w:val="en-US"/>
+        </w:rPr>
+      </w:pPr>
+      <w:r>
+        <w:rPr>
+          <w:rFonts w:ascii="Arial" w:hAnsi="Arial" w:cs="Arial"/>
+          <w:lang w:val="en-US"/>
+        </w:rPr>
+        <w:t xml:space="preserve">Finance, sales and development. Every department </w:t>
+      </w:r>
+      <w:r>
+        <w:rPr>
+          <w:rFonts w:ascii="Arial" w:hAnsi="Arial" w:cs="Arial"/>
+          <w:lang w:val="en-US"/>
+        </w:rPr>
+        <w:t>has their own administration, that’s why they don’</w:t>
+      </w:r>
+      <w:r>
+        <w:rPr>
+          <w:rFonts w:ascii="Arial" w:hAnsi="Arial" w:cs="Arial"/>
+          <w:lang w:val="en-US"/>
+        </w:rPr>
+        <w:t>t know how far they are from each other with a project or a customer.</w:t>
+      </w:r>
     </w:p>
     <w:p>
       <w:pPr>
         <w:rPr>
           <w:rFonts w:ascii="Arial" w:hAnsi="Arial" w:cs="Arial"/>
-        </w:rPr>
-      </w:pPr>
-      <w:r>
-        <w:rPr>
-          <w:rFonts w:ascii="Arial" w:hAnsi="Arial" w:cs="Arial"/>
-          <w:lang w:val="en-US"/>
-        </w:rPr>
-        <w:t>Ba</w:t>
-      </w:r>
-      <w:r>
-        <w:rPr>
-          <w:rFonts w:ascii="Arial" w:hAnsi="Arial" w:cs="Arial"/>
-          <w:lang w:val="en-US"/>
-        </w:rPr>
-        <w:t>r</w:t>
-      </w:r>
-      <w:r>
-        <w:rPr>
-          <w:rFonts w:ascii="Arial" w:hAnsi="Arial" w:cs="Arial"/>
-          <w:lang w:val="en-US"/>
-        </w:rPr>
-        <w:t>roc-IT is a com</w:t>
-      </w:r>
-      <w:r>
-        <w:rPr>
-          <w:rFonts w:ascii="Arial" w:hAnsi="Arial" w:cs="Arial"/>
-          <w:lang w:val="en-US"/>
-        </w:rPr>
-        <w:t>pany that has three independent department</w:t>
-      </w:r>
-      <w:r>
-        <w:rPr>
-          <w:rFonts w:ascii="Arial" w:hAnsi="Arial" w:cs="Arial"/>
-          <w:lang w:val="en-US"/>
-        </w:rPr>
-        <w:t xml:space="preserve">s. </w:t>
-      </w:r>
-      <w:r>
-        <w:rPr>
-          <w:rFonts w:ascii="Arial" w:hAnsi="Arial" w:cs="Arial"/>
-        </w:rPr>
-        <w:t xml:space="preserve">The </w:t>
-      </w:r>
-      <w:r>
-        <w:rPr>
-          <w:rFonts w:ascii="Arial" w:hAnsi="Arial" w:cs="Arial"/>
-        </w:rPr>
-        <w:t>departement</w:t>
-      </w:r>
-      <w:r>
-        <w:rPr>
-          <w:rFonts w:ascii="Arial" w:hAnsi="Arial" w:cs="Arial"/>
-        </w:rPr>
-        <w:t xml:space="preserve"> are:</w:t>
-      </w:r>
+          <w:lang w:val="en-US"/>
+        </w:rPr>
+      </w:pPr>
     </w:p>
     <w:p>
       <w:pPr>
-        <w:rPr>
-          <w:rFonts w:ascii="Arial" w:hAnsi="Arial" w:cs="Arial"/>
-          <w:lang w:val="en-US"/>
-        </w:rPr>
-      </w:pPr>
-      <w:r>
-        <w:rPr>
-          <w:rFonts w:ascii="Arial" w:hAnsi="Arial" w:cs="Arial"/>
-          <w:lang w:val="en-US"/>
-        </w:rPr>
-        <w:t xml:space="preserve">Finance, sales and development. Every department </w:t>
-      </w:r>
-      <w:r>
-        <w:rPr>
-          <w:rFonts w:ascii="Arial" w:hAnsi="Arial" w:cs="Arial"/>
-          <w:lang w:val="en-US"/>
-        </w:rPr>
-        <w:t>has their own administration, that’s why they don’</w:t>
-      </w:r>
-      <w:r>
-        <w:rPr>
-          <w:rFonts w:ascii="Arial" w:hAnsi="Arial" w:cs="Arial"/>
-          <w:lang w:val="en-US"/>
-        </w:rPr>
-        <w:t>t know how far they are from each other with a project or a customer.</w:t>
+        <w:jc w:val="center"/>
+        <w:rPr>
+          <w:rFonts w:ascii="Arial" w:hAnsi="Arial" w:cs="Arial"/>
+          <w:u w:val="single"/>
+          <w:lang w:val="en-US"/>
+        </w:rPr>
+      </w:pPr>
+      <w:r>
+        <w:rPr>
+          <w:rFonts w:ascii="Arial" w:hAnsi="Arial" w:cs="Arial"/>
+          <w:u w:val="single"/>
+          <w:lang w:val="en-US"/>
+        </w:rPr>
+        <w:t>Desired situation</w:t>
+      </w:r>
+      <w:r>
+        <w:rPr>
+          <w:rFonts w:ascii="Arial" w:hAnsi="Arial" w:cs="Arial"/>
+          <w:u w:val="single"/>
+          <w:lang w:val="en-US"/>
+        </w:rPr>
+        <w:t>:</w:t>
       </w:r>
     </w:p>
     <w:p>
@@ -1254,58 +1355,79 @@
           <w:lang w:val="en-US"/>
         </w:rPr>
       </w:pPr>
+      <w:r>
+        <w:rPr>
+          <w:rFonts w:ascii="Arial" w:hAnsi="Arial" w:cs="Arial"/>
+          <w:lang w:val="en-US"/>
+        </w:rPr>
+        <w:t>The company wants a system where the communication between the departments</w:t>
+      </w:r>
+      <w:r>
+        <w:rPr>
+          <w:rFonts w:ascii="Arial" w:hAnsi="Arial" w:cs="Arial"/>
+          <w:lang w:val="en-US"/>
+        </w:rPr>
+        <w:t xml:space="preserve"> is highly improved. If there is a change of the address</w:t>
+      </w:r>
+      <w:r>
+        <w:rPr>
+          <w:rFonts w:ascii="Arial" w:hAnsi="Arial" w:cs="Arial"/>
+          <w:lang w:val="en-US"/>
+        </w:rPr>
+        <w:t xml:space="preserve"> than the customer becomes yellow for a while.</w:t>
+      </w:r>
+      <w:r>
+        <w:rPr>
+          <w:rFonts w:ascii="Arial" w:hAnsi="Arial" w:cs="Arial"/>
+          <w:lang w:val="en-US"/>
+        </w:rPr>
+        <w:t xml:space="preserve"> When a customer is over his over his limit of payment arrears. Finance has to put his name on red so that the other department don’t work on his project anymore until he paid the rest.</w:t>
+      </w:r>
+      <w:r>
+        <w:rPr>
+          <w:rFonts w:ascii="Arial" w:hAnsi="Arial" w:cs="Arial"/>
+          <w:lang w:val="en-US"/>
+        </w:rPr>
+        <w:t xml:space="preserve"> The limit is editable and different for every project.</w:t>
+      </w:r>
+      <w:r>
+        <w:rPr>
+          <w:rFonts w:ascii="Arial" w:hAnsi="Arial" w:cs="Arial"/>
+          <w:lang w:val="en-US"/>
+        </w:rPr>
+        <w:t xml:space="preserve"> That’s because all the department know about all the changes in their company.</w:t>
+      </w:r>
     </w:p>
     <w:p>
       <w:pPr>
-        <w:jc w:val="center"/>
-        <w:rPr>
-          <w:rFonts w:ascii="Arial" w:hAnsi="Arial" w:cs="Arial"/>
-          <w:u w:val="single"/>
-        </w:rPr>
-      </w:pPr>
-      <w:r>
-        <w:rPr>
-          <w:rFonts w:ascii="Arial" w:hAnsi="Arial" w:cs="Arial"/>
-          <w:u w:val="single"/>
-        </w:rPr>
-        <w:t>Gewenste situatie:</w:t>
+        <w:rPr>
+          <w:rFonts w:ascii="Arial" w:hAnsi="Arial" w:cs="Arial"/>
+          <w:lang w:val="en-US"/>
+        </w:rPr>
+      </w:pPr>
+      <w:r>
+        <w:rPr>
+          <w:rFonts w:ascii="Arial" w:hAnsi="Arial" w:cs="Arial"/>
+          <w:lang w:val="en-US"/>
+        </w:rPr>
+        <w:t xml:space="preserve"> </w:t>
       </w:r>
     </w:p>
     <w:p>
       <w:pPr>
         <w:rPr>
           <w:rFonts w:ascii="Arial" w:hAnsi="Arial" w:cs="Arial"/>
-        </w:rPr>
-      </w:pPr>
-      <w:r>
-        <w:rPr>
-          <w:rFonts w:ascii="Arial" w:hAnsi="Arial" w:cs="Arial"/>
-        </w:rPr>
-        <w:t>Het bedrijf wil een systeem hebben waar de communicatie tussen de verschille</w:t>
-      </w:r>
-      <w:r>
-        <w:rPr>
-          <w:rFonts w:ascii="Arial" w:hAnsi="Arial" w:cs="Arial"/>
-        </w:rPr>
-        <w:t>nde afdelingen flink verbeterd. A</w:t>
-      </w:r>
-      <w:r>
-        <w:rPr>
-          <w:rFonts w:ascii="Arial" w:hAnsi="Arial" w:cs="Arial"/>
-        </w:rPr>
-        <w:t xml:space="preserve">ls er een wijziging </w:t>
-      </w:r>
-      <w:r>
-        <w:rPr>
-          <w:rFonts w:ascii="Arial" w:hAnsi="Arial" w:cs="Arial"/>
-        </w:rPr>
-        <w:t>van het adres van een klant of dat een klant nog niet betaald heeft dat het dan duidelijk wordt doorgegeven in de verschillende afdelingen. Zodat ze altijd op de hoogte zijn van de veranderingen in hun bedrijf.</w:t>
-      </w:r>
+          <w:lang w:val="en-US"/>
+        </w:rPr>
+      </w:pPr>
     </w:p>
     <w:p>
       <w:pPr>
-        <w:rPr>
-          <w:rFonts w:ascii="Arial" w:hAnsi="Arial" w:cs="Arial"/>
+        <w:jc w:val="center"/>
+        <w:rPr>
+          <w:rFonts w:ascii="Arial" w:hAnsi="Arial" w:cs="Arial"/>
+          <w:b/>
+          <w:lang w:val="en-US"/>
         </w:rPr>
       </w:pPr>
     </w:p>
@@ -1313,72 +1435,45 @@
       <w:pPr>
         <w:rPr>
           <w:rFonts w:ascii="Arial" w:hAnsi="Arial" w:cs="Arial"/>
-          <w:lang w:val="en-US"/>
-        </w:rPr>
-      </w:pPr>
-      <w:r>
-        <w:rPr>
-          <w:rFonts w:ascii="Arial" w:hAnsi="Arial" w:cs="Arial"/>
-          <w:lang w:val="en-US"/>
-        </w:rPr>
-        <w:t>The company wants a system where th</w:t>
-      </w:r>
-      <w:r>
-        <w:rPr>
-          <w:rFonts w:ascii="Arial" w:hAnsi="Arial" w:cs="Arial"/>
-          <w:lang w:val="en-US"/>
-        </w:rPr>
-        <w:t>e communication between the departments</w:t>
-      </w:r>
-      <w:r>
-        <w:rPr>
-          <w:rFonts w:ascii="Arial" w:hAnsi="Arial" w:cs="Arial"/>
-          <w:lang w:val="en-US"/>
-        </w:rPr>
-        <w:t xml:space="preserve"> is highly improved. If there is a change of the address of a customer or that a customer has not paid that it is indicated with a color. If the customer hasn’t paid then his name is going to be red. That’s because all the departments know about all the changes in their company. </w:t>
-      </w:r>
+          <w:b/>
+          <w:lang w:val="en-US"/>
+        </w:rPr>
+      </w:pPr>
     </w:p>
     <w:p>
       <w:pPr>
         <w:jc w:val="center"/>
         <w:rPr>
           <w:rFonts w:ascii="Arial" w:hAnsi="Arial" w:cs="Arial"/>
-          <w:b/>
-          <w:lang w:val="en-US"/>
-        </w:rPr>
-      </w:pPr>
-    </w:p>
-    <w:p>
-      <w:pPr>
-        <w:rPr>
-          <w:rFonts w:ascii="Arial" w:hAnsi="Arial" w:cs="Arial"/>
-          <w:b/>
-          <w:lang w:val="en-US"/>
-        </w:rPr>
-      </w:pPr>
-    </w:p>
-    <w:p>
-      <w:pPr>
-        <w:jc w:val="center"/>
+          <w:lang w:val="en-US"/>
+        </w:rPr>
+      </w:pPr>
+      <w:proofErr w:type="gramStart"/>
+      <w:r>
         <w:rPr>
           <w:rFonts w:ascii="Arial" w:hAnsi="Arial" w:cs="Arial"/>
           <w:u w:val="single"/>
-        </w:rPr>
-      </w:pPr>
+          <w:lang w:val="en-US"/>
+        </w:rPr>
+        <w:t>functional</w:t>
+      </w:r>
+      <w:proofErr w:type="gramEnd"/>
       <w:r>
         <w:rPr>
           <w:rFonts w:ascii="Arial" w:hAnsi="Arial" w:cs="Arial"/>
           <w:u w:val="single"/>
-        </w:rPr>
-        <w:t>Functionele eisen</w:t>
-      </w:r>
-    </w:p>
-    <w:p>
-      <w:pPr>
-        <w:rPr>
-          <w:rFonts w:ascii="Arial" w:hAnsi="Arial" w:cs="Arial"/>
-        </w:rPr>
-      </w:pPr>
+          <w:lang w:val="en-US"/>
+        </w:rPr>
+        <w:t xml:space="preserve"> requirements</w:t>
+      </w:r>
+      <w:r>
+        <w:rPr>
+          <w:rFonts w:ascii="Arial" w:hAnsi="Arial" w:cs="Arial"/>
+          <w:u w:val="single"/>
+          <w:lang w:val="en-US"/>
+        </w:rPr>
+        <w:t>:</w:t>
+      </w:r>
     </w:p>
     <w:p>
       <w:pPr>
@@ -1446,6 +1541,13 @@
           <w:rFonts w:ascii="Arial" w:hAnsi="Arial" w:cs="Arial"/>
           <w:lang w:val="en-US"/>
         </w:rPr>
+        <w:t xml:space="preserve"> and also add a project</w:t>
+      </w:r>
+      <w:r>
+        <w:rPr>
+          <w:rFonts w:ascii="Arial" w:hAnsi="Arial" w:cs="Arial"/>
+          <w:lang w:val="en-US"/>
+        </w:rPr>
         <w:t>.</w:t>
       </w:r>
     </w:p>
@@ -1632,6 +1734,8 @@
         </w:rPr>
         <w:t xml:space="preserve"> to see the orders of customers and information about the customer.</w:t>
       </w:r>
+      <w:bookmarkStart w:id="0" w:name="_GoBack"/>
+      <w:bookmarkEnd w:id="0"/>
     </w:p>
     <w:p>
       <w:pPr>
@@ -1670,7 +1774,28 @@
           <w:rFonts w:ascii="Arial" w:hAnsi="Arial" w:cs="Arial"/>
           <w:lang w:val="en-US"/>
         </w:rPr>
-        <w:t>A customer has to be able to make appointments.</w:t>
+        <w:t xml:space="preserve">Sales </w:t>
+      </w:r>
+      <w:r>
+        <w:rPr>
+          <w:rFonts w:ascii="Arial" w:hAnsi="Arial" w:cs="Arial"/>
+          <w:lang w:val="en-US"/>
+        </w:rPr>
+        <w:t>has to be able to make appointments</w:t>
+      </w:r>
+      <w:r>
+        <w:rPr>
+          <w:rFonts w:ascii="Arial" w:hAnsi="Arial" w:cs="Arial"/>
+          <w:lang w:val="en-US"/>
+        </w:rPr>
+        <w:t xml:space="preserve"> with the customers</w:t>
+      </w:r>
+      <w:r>
+        <w:rPr>
+          <w:rFonts w:ascii="Arial" w:hAnsi="Arial" w:cs="Arial"/>
+          <w:lang w:val="en-US"/>
+        </w:rPr>
+        <w:t>.</w:t>
       </w:r>
     </w:p>
     <w:p>
@@ -1690,23 +1815,14 @@
           <w:rFonts w:ascii="Arial" w:hAnsi="Arial" w:cs="Arial"/>
           <w:lang w:val="en-US"/>
         </w:rPr>
-        <w:t>When a customer hasn’t paid yet. The departments have to see that he hasn’t paid.</w:t>
-      </w:r>
-    </w:p>
-    <w:p>
-      <w:pPr>
-        <w:ind w:left="708"/>
-        <w:rPr>
-          <w:rFonts w:ascii="Arial" w:hAnsi="Arial" w:cs="Arial"/>
-          <w:lang w:val="en-US"/>
-        </w:rPr>
-      </w:pPr>
-      <w:r>
-        <w:rPr>
-          <w:rFonts w:ascii="Arial" w:hAnsi="Arial" w:cs="Arial"/>
-          <w:lang w:val="en-US"/>
-        </w:rPr>
-        <w:t xml:space="preserve">Then the project has to freeze so that the departments don’t work on the project anymore. They can see that by a color like the color red. </w:t>
+        <w:t xml:space="preserve">When a customer is over his over his limit of payment arrears. Finance has to put his name on red so that the other department don’t work on his project anymore until he paid the rest. The limit is editable and different for every project. </w:t>
+      </w:r>
+      <w:r>
+        <w:rPr>
+          <w:rFonts w:ascii="Arial" w:hAnsi="Arial" w:cs="Arial"/>
+          <w:lang w:val="en-US"/>
+        </w:rPr>
+        <w:t xml:space="preserve"> </w:t>
       </w:r>
     </w:p>
     <w:p>
@@ -1726,33 +1842,8 @@
           <w:rFonts w:ascii="Arial" w:hAnsi="Arial" w:cs="Arial"/>
           <w:lang w:val="en-US"/>
         </w:rPr>
-        <w:lastRenderedPageBreak/>
         <w:t>When an address has changed of a customer all the departments have to know that. We can do that if there was a change that the name is yellow for a while.</w:t>
       </w:r>
-    </w:p>
-    <w:p>
-      <w:pPr>
-        <w:rPr>
-          <w:rFonts w:ascii="Arial" w:hAnsi="Arial" w:cs="Arial"/>
-          <w:lang w:val="en-US"/>
-        </w:rPr>
-      </w:pPr>
-    </w:p>
-    <w:p>
-      <w:pPr>
-        <w:rPr>
-          <w:rFonts w:ascii="Arial" w:hAnsi="Arial" w:cs="Arial"/>
-          <w:lang w:val="en-US"/>
-        </w:rPr>
-      </w:pPr>
-    </w:p>
-    <w:p>
-      <w:pPr>
-        <w:rPr>
-          <w:rFonts w:ascii="Arial" w:hAnsi="Arial" w:cs="Arial"/>
-          <w:lang w:val="en-US"/>
-        </w:rPr>
-      </w:pPr>
     </w:p>
     <w:p>
       <w:pPr>
@@ -1914,6 +2005,7 @@
           <w:rFonts w:ascii="Arial" w:hAnsi="Arial" w:cs="Arial"/>
           <w:lang w:val="en-US"/>
         </w:rPr>
+        <w:lastRenderedPageBreak/>
         <w:t>Finance has to send the invoices to the customers and there can be multiple invoices for one project.</w:t>
       </w:r>
     </w:p>
@@ -1961,6 +2053,7 @@
         <w:docPartUnique/>
       </w:docPartObj>
     </w:sdtPr>
+    <w:sdtEndPr/>
     <w:sdtContent>
       <w:p>
         <w:pPr>
@@ -1980,7 +2073,7 @@
           <w:rPr>
             <w:noProof/>
           </w:rPr>
-          <w:t>1</w:t>
+          <w:t>2</w:t>
         </w:r>
         <w:r>
           <w:fldChar w:fldCharType="end"/>
@@ -2030,6 +2123,7 @@
         <w:temporary/>
         <w:showingPlcHdr/>
       </w:sdtPr>
+      <w:sdtEndPr/>
       <w:sdtContent>
         <w:r>
           <w:t>[Geef de tekst op]</w:t>
@@ -2048,6 +2142,7 @@
         <w:temporary/>
         <w:showingPlcHdr/>
       </w:sdtPr>
+      <w:sdtEndPr/>
       <w:sdtContent>
         <w:r>
           <w:t>[Geef de tekst op]</w:t>
@@ -2066,6 +2161,7 @@
         <w:temporary/>
         <w:showingPlcHdr/>
       </w:sdtPr>
+      <w:sdtEndPr/>
       <w:sdtContent>
         <w:r>
           <w:t>[Geef de tekst op]</w:t>
@@ -2175,7 +2271,15 @@
       <w:ptab w:relativeTo="margin" w:alignment="center" w:leader="none"/>
     </w:r>
     <w:r>
-      <w:t>Project Barroc IT</w:t>
+      <w:t xml:space="preserve">Project </w:t>
+    </w:r>
+    <w:proofErr w:type="spellStart"/>
+    <w:r>
+      <w:t>Barroc</w:t>
+    </w:r>
+    <w:proofErr w:type="spellEnd"/>
+    <w:r>
+      <w:t xml:space="preserve"> IT</w:t>
     </w:r>
     <w:r>
       <w:ptab w:relativeTo="margin" w:alignment="right" w:leader="none"/>
@@ -2197,8 +2301,13 @@
       <w:t>Groep 1</w:t>
     </w:r>
     <w:r>
-      <w:t xml:space="preserve">  Media                        </w:t>
+      <w:t xml:space="preserve">  </w:t>
     </w:r>
+    <w:proofErr w:type="gramStart"/>
+    <w:r>
+      <w:t xml:space="preserve">Media                        </w:t>
+    </w:r>
+    <w:proofErr w:type="gramEnd"/>
     <w:r>
       <w:t>Datum: 10</w:t>
     </w:r>
@@ -2216,7 +2325,7 @@
 
 <file path=word/numbering.xml><?xml version="1.0" encoding="utf-8"?>
 <w:numbering xmlns:wpc="http://schemas.microsoft.com/office/word/2010/wordprocessingCanvas" xmlns:mc="http://schemas.openxmlformats.org/markup-compatibility/2006" xmlns:o="urn:schemas-microsoft-com:office:office" xmlns:r="http://schemas.openxmlformats.org/officeDocument/2006/relationships" xmlns:m="http://schemas.openxmlformats.org/officeDocument/2006/math" xmlns:v="urn:schemas-microsoft-com:vml" xmlns:wp14="http://schemas.microsoft.com/office/word/2010/wordprocessingDrawing" xmlns:wp="http://schemas.openxmlformats.org/drawingml/2006/wordprocessingDrawing" xmlns:w10="urn:schemas-microsoft-com:office:word" xmlns:w="http://schemas.openxmlformats.org/wordprocessingml/2006/main" xmlns:w14="http://schemas.microsoft.com/office/word/2010/wordml" xmlns:w15="http://schemas.microsoft.com/office/word/2012/wordml" xmlns:wpg="http://schemas.microsoft.com/office/word/2010/wordprocessingGroup" xmlns:wpi="http://schemas.microsoft.com/office/word/2010/wordprocessingInk" xmlns:wne="http://schemas.microsoft.com/office/word/2006/wordml" xmlns:wps="http://schemas.microsoft.com/office/word/2010/wordprocessingShape" mc:Ignorable="w14 w15 wp14">
-  <w:abstractNum w:abstractNumId="0">
+  <w:abstractNum w:abstractNumId="0" w15:restartNumberingAfterBreak="0">
     <w:nsid w:val="00462D03"/>
     <w:multiLevelType w:val="hybridMultilevel"/>
     <w:tmpl w:val="FA368B66"/>
@@ -2329,7 +2438,7 @@
       </w:rPr>
     </w:lvl>
   </w:abstractNum>
-  <w:abstractNum w:abstractNumId="1">
+  <w:abstractNum w:abstractNumId="1" w15:restartNumberingAfterBreak="0">
     <w:nsid w:val="3C7465B2"/>
     <w:multiLevelType w:val="hybridMultilevel"/>
     <w:tmpl w:val="25548404"/>
@@ -2442,7 +2551,7 @@
       </w:rPr>
     </w:lvl>
   </w:abstractNum>
-  <w:abstractNum w:abstractNumId="2">
+  <w:abstractNum w:abstractNumId="2" w15:restartNumberingAfterBreak="0">
     <w:nsid w:val="4D0869AA"/>
     <w:multiLevelType w:val="hybridMultilevel"/>
     <w:tmpl w:val="4D4A702E"/>
@@ -3167,13 +3276,13 @@
     <w:sig w:usb0="E0002EFF" w:usb1="C0007843" w:usb2="00000009" w:usb3="00000000" w:csb0="000001FF" w:csb1="00000000"/>
   </w:font>
   <w:font w:name="MS Mincho">
-    <w:altName w:val="Arial Unicode MS"/>
+    <w:altName w:val="ＭＳ 明朝"/>
     <w:panose1 w:val="02020609040205080304"/>
     <w:charset w:val="80"/>
     <w:family w:val="roman"/>
     <w:notTrueType/>
     <w:pitch w:val="fixed"/>
-    <w:sig w:usb0="00000000" w:usb1="08070000" w:usb2="00000010" w:usb3="00000000" w:csb0="00020000" w:csb1="00000000"/>
+    <w:sig w:usb0="00000001" w:usb1="08070000" w:usb2="00000010" w:usb3="00000000" w:csb0="00020000" w:csb1="00000000"/>
   </w:font>
   <w:font w:name="Courier New">
     <w:panose1 w:val="02070309020205020404"/>
@@ -3211,10 +3320,11 @@
     <w:sig w:usb0="E00002FF" w:usb1="400004FF" w:usb2="00000000" w:usb3="00000000" w:csb0="0000019F" w:csb1="00000000"/>
   </w:font>
   <w:font w:name="Lucida Grande">
+    <w:altName w:val="Times New Roman"/>
     <w:charset w:val="00"/>
     <w:family w:val="auto"/>
     <w:pitch w:val="variable"/>
-    <w:sig w:usb0="E1000AEF" w:usb1="5000A1FF" w:usb2="00000000" w:usb3="00000000" w:csb0="000001BF" w:csb1="00000000"/>
+    <w:sig w:usb0="00000000" w:usb1="5000A1FF" w:usb2="00000000" w:usb3="00000000" w:csb0="000001BF" w:csb1="00000000"/>
   </w:font>
   <w:font w:name="MS Gothic">
     <w:altName w:val="ＭＳ ゴシック"/>
@@ -3257,7 +3367,9 @@
   </w:compat>
   <w:rsids>
     <w:rsidRoot w:val="00D459A9"/>
+    <w:rsid w:val="004F1B47"/>
     <w:rsid w:val="00D459A9"/>
+    <w:rsid w:val="00F57FF2"/>
     <w:rsid w:val="00FF3297"/>
   </w:rsids>
   <m:mathPr>
@@ -4071,7 +4183,7 @@
 </file>
 
 <file path=customXml/itemProps2.xml><?xml version="1.0" encoding="utf-8"?>
-<ds:datastoreItem xmlns:ds="http://schemas.openxmlformats.org/officeDocument/2006/customXml" ds:itemID="{C5DA1A96-8EEF-4ADF-BED1-11E9661AB3CF}">
+<ds:datastoreItem xmlns:ds="http://schemas.openxmlformats.org/officeDocument/2006/customXml" ds:itemID="{1A0CEB58-C96A-415B-9C4A-1196197D0EF9}">
   <ds:schemaRefs>
     <ds:schemaRef ds:uri="http://schemas.openxmlformats.org/officeDocument/2006/bibliography"/>
   </ds:schemaRefs>

</xml_diff>

<commit_message>
Hernieuwde opdracht + offerte jorrit
Hernieuwde opdracht na aftekenen en offerte deel van jorrit
</commit_message>
<xml_diff>
--- a/1C. Hernieuwde opdracht/Hernieuwde opdracht.docx
+++ b/1C. Hernieuwde opdracht/Hernieuwde opdracht.docx
@@ -1381,7 +1381,21 @@
           <w:rFonts w:ascii="Arial" w:hAnsi="Arial" w:cs="Arial"/>
           <w:lang w:val="en-US"/>
         </w:rPr>
-        <w:t xml:space="preserve"> When a customer is over his over his limit of payment arrears. Finance has to put his name on red so that the other department don’t work on his project anymore until he paid the rest.</w:t>
+        <w:t xml:space="preserve"> W</w:t>
+      </w:r>
+      <w:r>
+        <w:rPr>
+          <w:rFonts w:ascii="Arial" w:hAnsi="Arial" w:cs="Arial"/>
+          <w:lang w:val="en-US"/>
+        </w:rPr>
+        <w:t xml:space="preserve">hen a customer is over </w:t>
+      </w:r>
+      <w:r>
+        <w:rPr>
+          <w:rFonts w:ascii="Arial" w:hAnsi="Arial" w:cs="Arial"/>
+          <w:lang w:val="en-US"/>
+        </w:rPr>
+        <w:t>his limit of payment arrears. Finance has to put his name on red so that the other department don’t work on his project anymore until he paid the rest.</w:t>
       </w:r>
       <w:r>
         <w:rPr>
@@ -1625,8 +1639,6 @@
         </w:rPr>
         <w:t>The system has to be secured.</w:t>
       </w:r>
-      <w:bookmarkStart w:id="0" w:name="_GoBack"/>
-      <w:bookmarkEnd w:id="0"/>
     </w:p>
     <w:p>
       <w:pPr>
@@ -1842,7 +1854,21 @@
           <w:rFonts w:ascii="Arial" w:hAnsi="Arial" w:cs="Arial"/>
           <w:lang w:val="en-US"/>
         </w:rPr>
-        <w:t xml:space="preserve">When a customer is over his over his limit of payment arrears. Finance has to put his name on red so that the other department don’t work on his project anymore until he paid the rest. The limit is editable and different for every project. </w:t>
+        <w:t>When</w:t>
+      </w:r>
+      <w:r>
+        <w:rPr>
+          <w:rFonts w:ascii="Arial" w:hAnsi="Arial" w:cs="Arial"/>
+          <w:lang w:val="en-US"/>
+        </w:rPr>
+        <w:t xml:space="preserve"> a customer is over his</w:t>
+      </w:r>
+      <w:r>
+        <w:rPr>
+          <w:rFonts w:ascii="Arial" w:hAnsi="Arial" w:cs="Arial"/>
+          <w:lang w:val="en-US"/>
+        </w:rPr>
+        <w:t xml:space="preserve"> limit of payment arrears. Finance has to put his name on red so that the other department don’t work on his project anymore until he paid the rest. The limit is editable and different for every project. </w:t>
       </w:r>
       <w:r>
         <w:rPr>
@@ -1934,6 +1960,26 @@
     </w:p>
     <w:p>
       <w:pPr>
+        <w:pStyle w:val="Lijstalinea"/>
+        <w:numPr>
+          <w:ilvl w:val="0"/>
+          <w:numId w:val="2"/>
+        </w:numPr>
+        <w:rPr>
+          <w:rFonts w:ascii="Arial" w:hAnsi="Arial" w:cs="Arial"/>
+          <w:lang w:val="en-US"/>
+        </w:rPr>
+      </w:pPr>
+      <w:r>
+        <w:rPr>
+          <w:rFonts w:ascii="Arial" w:hAnsi="Arial" w:cs="Arial"/>
+          <w:lang w:val="en-US"/>
+        </w:rPr>
+        <w:t>The help function should have a Dutch or English option.</w:t>
+      </w:r>
+    </w:p>
+    <w:p>
+      <w:pPr>
         <w:pStyle w:val="Geenafstand"/>
         <w:numPr>
           <w:ilvl w:val="0"/>
@@ -1949,7 +1995,6 @@
           <w:rFonts w:ascii="Arial" w:hAnsi="Arial" w:cs="Arial"/>
           <w:lang w:val="en-US"/>
         </w:rPr>
-        <w:lastRenderedPageBreak/>
         <w:t xml:space="preserve">The </w:t>
       </w:r>
       <w:r>
@@ -2033,7 +2078,149 @@
           <w:rFonts w:ascii="Arial" w:hAnsi="Arial" w:cs="Arial"/>
           <w:lang w:val="en-US"/>
         </w:rPr>
+        <w:lastRenderedPageBreak/>
         <w:t>Finance has to send the invoices to the customers and there can be multiple invoices for one project.</w:t>
+      </w:r>
+    </w:p>
+    <w:p>
+      <w:pPr>
+        <w:pStyle w:val="Geenafstand"/>
+        <w:numPr>
+          <w:ilvl w:val="0"/>
+          <w:numId w:val="2"/>
+        </w:numPr>
+        <w:rPr>
+          <w:rFonts w:ascii="Arial" w:hAnsi="Arial" w:cs="Arial"/>
+          <w:lang w:val="en-US"/>
+        </w:rPr>
+      </w:pPr>
+      <w:r>
+        <w:rPr>
+          <w:rFonts w:ascii="Arial" w:hAnsi="Arial" w:cs="Arial"/>
+          <w:lang w:val="en-US"/>
+        </w:rPr>
+        <w:t>There can be one project at a time for one customer and he can’t start a new project if the payment isn’t finished</w:t>
+      </w:r>
+    </w:p>
+    <w:p>
+      <w:pPr>
+        <w:pStyle w:val="Geenafstand"/>
+        <w:numPr>
+          <w:ilvl w:val="0"/>
+          <w:numId w:val="2"/>
+        </w:numPr>
+        <w:rPr>
+          <w:rFonts w:ascii="Arial" w:hAnsi="Arial" w:cs="Arial"/>
+          <w:lang w:val="en-US"/>
+        </w:rPr>
+      </w:pPr>
+      <w:r>
+        <w:rPr>
+          <w:rFonts w:ascii="Arial" w:hAnsi="Arial" w:cs="Arial"/>
+          <w:lang w:val="en-US"/>
+        </w:rPr>
+        <w:t xml:space="preserve">Finance has to do the </w:t>
+      </w:r>
+      <w:proofErr w:type="spellStart"/>
+      <w:r>
+        <w:rPr>
+          <w:rFonts w:ascii="Arial" w:hAnsi="Arial" w:cs="Arial"/>
+          <w:lang w:val="en-US"/>
+        </w:rPr>
+        <w:t>bkr</w:t>
+      </w:r>
+      <w:proofErr w:type="spellEnd"/>
+      <w:r>
+        <w:rPr>
+          <w:rFonts w:ascii="Arial" w:hAnsi="Arial" w:cs="Arial"/>
+          <w:lang w:val="en-US"/>
+        </w:rPr>
+        <w:t>-check if the customer is credit worthy.</w:t>
+      </w:r>
+    </w:p>
+    <w:p>
+      <w:pPr>
+        <w:pStyle w:val="Geenafstand"/>
+        <w:numPr>
+          <w:ilvl w:val="0"/>
+          <w:numId w:val="2"/>
+        </w:numPr>
+        <w:rPr>
+          <w:rFonts w:ascii="Arial" w:hAnsi="Arial" w:cs="Arial"/>
+          <w:lang w:val="en-US"/>
+        </w:rPr>
+      </w:pPr>
+      <w:r>
+        <w:rPr>
+          <w:rFonts w:ascii="Arial" w:hAnsi="Arial" w:cs="Arial"/>
+          <w:lang w:val="en-US"/>
+        </w:rPr>
+        <w:t xml:space="preserve">We hold on to the style of the website of </w:t>
+      </w:r>
+      <w:proofErr w:type="spellStart"/>
+      <w:r>
+        <w:rPr>
+          <w:rFonts w:ascii="Arial" w:hAnsi="Arial" w:cs="Arial"/>
+          <w:lang w:val="en-US"/>
+        </w:rPr>
+        <w:t>Barroc</w:t>
+      </w:r>
+      <w:proofErr w:type="spellEnd"/>
+      <w:r>
+        <w:rPr>
+          <w:rFonts w:ascii="Arial" w:hAnsi="Arial" w:cs="Arial"/>
+          <w:lang w:val="en-US"/>
+        </w:rPr>
+        <w:t xml:space="preserve">-IT </w:t>
+      </w:r>
+    </w:p>
+    <w:p>
+      <w:pPr>
+        <w:pStyle w:val="Geenafstand"/>
+        <w:numPr>
+          <w:ilvl w:val="0"/>
+          <w:numId w:val="2"/>
+        </w:numPr>
+        <w:rPr>
+          <w:rFonts w:ascii="Arial" w:hAnsi="Arial" w:cs="Arial"/>
+          <w:lang w:val="en-US"/>
+        </w:rPr>
+      </w:pPr>
+      <w:r>
+        <w:rPr>
+          <w:rFonts w:ascii="Arial" w:hAnsi="Arial" w:cs="Arial"/>
+          <w:lang w:val="en-US"/>
+        </w:rPr>
+        <w:t>We work in a central database</w:t>
+      </w:r>
+    </w:p>
+    <w:p>
+      <w:pPr>
+        <w:pStyle w:val="Geenafstand"/>
+        <w:numPr>
+          <w:ilvl w:val="0"/>
+          <w:numId w:val="2"/>
+        </w:numPr>
+        <w:rPr>
+          <w:rFonts w:ascii="Arial" w:hAnsi="Arial" w:cs="Arial"/>
+          <w:lang w:val="en-US"/>
+        </w:rPr>
+      </w:pPr>
+      <w:r>
+        <w:rPr>
+          <w:rFonts w:ascii="Arial" w:hAnsi="Arial" w:cs="Arial"/>
+          <w:lang w:val="en-US"/>
+        </w:rPr>
+        <w:t>There has to be a print function for the info of customersy</w:t>
+      </w:r>
+      <w:bookmarkStart w:id="0" w:name="_GoBack"/>
+      <w:bookmarkEnd w:id="0"/>
+      <w:r>
+        <w:rPr>
+          <w:rFonts w:ascii="Arial" w:hAnsi="Arial" w:cs="Arial"/>
+          <w:lang w:val="en-US"/>
+        </w:rPr>
+        <w:t xml:space="preserve"> </w:t>
       </w:r>
     </w:p>
     <w:sectPr>
@@ -2100,7 +2287,7 @@
           <w:rPr>
             <w:noProof/>
           </w:rPr>
-          <w:t>1</w:t>
+          <w:t>2</w:t>
         </w:r>
         <w:r>
           <w:fldChar w:fldCharType="end"/>
@@ -3347,7 +3534,7 @@
     <w:sig w:usb0="E00002FF" w:usb1="400004FF" w:usb2="00000000" w:usb3="00000000" w:csb0="0000019F" w:csb1="00000000"/>
   </w:font>
   <w:font w:name="Lucida Grande">
-    <w:altName w:val="Times New Roman"/>
+    <w:altName w:val="Arial"/>
     <w:charset w:val="00"/>
     <w:family w:val="auto"/>
     <w:pitch w:val="variable"/>
@@ -3395,6 +3582,7 @@
   <w:rsids>
     <w:rsidRoot w:val="00D459A9"/>
     <w:rsid w:val="002D4D53"/>
+    <w:rsid w:val="00496F02"/>
     <w:rsid w:val="004F1B47"/>
     <w:rsid w:val="00D459A9"/>
     <w:rsid w:val="00F57FF2"/>
@@ -4211,7 +4399,7 @@
 </file>
 
 <file path=customXml/itemProps2.xml><?xml version="1.0" encoding="utf-8"?>
-<ds:datastoreItem xmlns:ds="http://schemas.openxmlformats.org/officeDocument/2006/customXml" ds:itemID="{7516083C-AAEA-43C5-8706-1686BEAA4ED1}">
+<ds:datastoreItem xmlns:ds="http://schemas.openxmlformats.org/officeDocument/2006/customXml" ds:itemID="{BFD298F1-BCCB-46EE-B4D7-ACE2EB585AA5}">
   <ds:schemaRefs>
     <ds:schemaRef ds:uri="http://schemas.openxmlformats.org/officeDocument/2006/bibliography"/>
   </ds:schemaRefs>

</xml_diff>